<commit_message>
Got through middle school (getting tired)
</commit_message>
<xml_diff>
--- a/Autobiography.docx
+++ b/Autobiography.docx
@@ -800,7 +800,17 @@
           <w:sz w:val="24"/>
           <w:szCs w:val="24"/>
         </w:rPr>
-        <w:t>Wendy Hu and her husband Wei-Jen Lee</w:t>
+        <w:t>Wendy H</w:t>
+      </w:r>
+      <w:bookmarkStart w:id="0" w:name="_GoBack"/>
+      <w:bookmarkEnd w:id="0"/>
+      <w:r>
+        <w:rPr>
+          <w:rFonts w:ascii="Times New Roman" w:hAnsi="Times New Roman" w:cs="Times New Roman"/>
+          <w:sz w:val="24"/>
+          <w:szCs w:val="24"/>
+        </w:rPr>
+        <w:t>u and her husband Wei-Jen Lee</w:t>
       </w:r>
       <w:r>
         <w:rPr>
@@ -970,6 +980,7 @@
         </w:rPr>
         <w:t xml:space="preserve">what would usually be </w:t>
       </w:r>
+      <w:proofErr w:type="gramStart"/>
       <w:r>
         <w:rPr>
           <w:rFonts w:ascii="Times New Roman" w:hAnsi="Times New Roman" w:cs="Times New Roman"/>
@@ -984,7 +995,16 @@
           <w:sz w:val="24"/>
           <w:szCs w:val="24"/>
         </w:rPr>
-        <w:t xml:space="preserve">, </w:t>
+        <w:t>,</w:t>
+      </w:r>
+      <w:proofErr w:type="gramEnd"/>
+      <w:r>
+        <w:rPr>
+          <w:rFonts w:ascii="Times New Roman" w:hAnsi="Times New Roman" w:cs="Times New Roman"/>
+          <w:sz w:val="24"/>
+          <w:szCs w:val="24"/>
+        </w:rPr>
+        <w:t xml:space="preserve"> </w:t>
       </w:r>
       <w:r>
         <w:rPr>
@@ -3018,18 +3038,314 @@
           <w:sz w:val="24"/>
           <w:szCs w:val="24"/>
         </w:rPr>
-        <w:t xml:space="preserve">these conflicts with her schoolmates, </w:t>
-      </w:r>
-      <w:r>
-        <w:rPr>
-          <w:rFonts w:ascii="Times New Roman" w:hAnsi="Times New Roman" w:cs="Times New Roman"/>
-          <w:sz w:val="24"/>
-          <w:szCs w:val="24"/>
-        </w:rPr>
-        <w:t xml:space="preserve">school proceeds quite well for Lydia: </w:t>
-      </w:r>
-      <w:bookmarkStart w:id="0" w:name="_GoBack"/>
-      <w:bookmarkEnd w:id="0"/>
+        <w:t xml:space="preserve">these conflicts, </w:t>
+      </w:r>
+      <w:r>
+        <w:rPr>
+          <w:rFonts w:ascii="Times New Roman" w:hAnsi="Times New Roman" w:cs="Times New Roman"/>
+          <w:sz w:val="24"/>
+          <w:szCs w:val="24"/>
+        </w:rPr>
+        <w:t xml:space="preserve">school </w:t>
+      </w:r>
+      <w:r>
+        <w:rPr>
+          <w:rFonts w:ascii="Times New Roman" w:hAnsi="Times New Roman" w:cs="Times New Roman"/>
+          <w:sz w:val="24"/>
+          <w:szCs w:val="24"/>
+        </w:rPr>
+        <w:t>goes well for Lydia</w:t>
+      </w:r>
+      <w:r>
+        <w:rPr>
+          <w:rFonts w:ascii="Times New Roman" w:hAnsi="Times New Roman" w:cs="Times New Roman"/>
+          <w:sz w:val="24"/>
+          <w:szCs w:val="24"/>
+        </w:rPr>
+        <w:t xml:space="preserve">: </w:t>
+      </w:r>
+      <w:r>
+        <w:rPr>
+          <w:rFonts w:ascii="Times New Roman" w:hAnsi="Times New Roman" w:cs="Times New Roman"/>
+          <w:sz w:val="24"/>
+          <w:szCs w:val="24"/>
+        </w:rPr>
+        <w:t xml:space="preserve">her outwardly quiet demeanor endears her to her teachers, </w:t>
+      </w:r>
+      <w:r>
+        <w:rPr>
+          <w:rFonts w:ascii="Times New Roman" w:hAnsi="Times New Roman" w:cs="Times New Roman"/>
+          <w:sz w:val="24"/>
+          <w:szCs w:val="24"/>
+        </w:rPr>
+        <w:t xml:space="preserve">and </w:t>
+      </w:r>
+      <w:r>
+        <w:rPr>
+          <w:rFonts w:ascii="Times New Roman" w:hAnsi="Times New Roman" w:cs="Times New Roman"/>
+          <w:sz w:val="24"/>
+          <w:szCs w:val="24"/>
+        </w:rPr>
+        <w:t xml:space="preserve">academically, she consistently performs well.  </w:t>
+      </w:r>
+      <w:r>
+        <w:rPr>
+          <w:rFonts w:ascii="Times New Roman" w:hAnsi="Times New Roman" w:cs="Times New Roman"/>
+          <w:sz w:val="24"/>
+          <w:szCs w:val="24"/>
+        </w:rPr>
+        <w:t xml:space="preserve">It is in </w:t>
+      </w:r>
+      <w:r>
+        <w:rPr>
+          <w:rFonts w:ascii="Times New Roman" w:hAnsi="Times New Roman" w:cs="Times New Roman"/>
+          <w:sz w:val="24"/>
+          <w:szCs w:val="24"/>
+        </w:rPr>
+        <w:t xml:space="preserve">her final years of </w:t>
+      </w:r>
+      <w:r>
+        <w:rPr>
+          <w:rFonts w:ascii="Times New Roman" w:hAnsi="Times New Roman" w:cs="Times New Roman"/>
+          <w:sz w:val="24"/>
+          <w:szCs w:val="24"/>
+        </w:rPr>
+        <w:t xml:space="preserve">elementary school that the notion of “Asians are smart,” </w:t>
+      </w:r>
+      <w:r>
+        <w:rPr>
+          <w:rFonts w:ascii="Times New Roman" w:hAnsi="Times New Roman" w:cs="Times New Roman"/>
+          <w:sz w:val="24"/>
+          <w:szCs w:val="24"/>
+        </w:rPr>
+        <w:t>begins to appear.  O</w:t>
+      </w:r>
+      <w:r>
+        <w:rPr>
+          <w:rFonts w:ascii="Times New Roman" w:hAnsi="Times New Roman" w:cs="Times New Roman"/>
+          <w:sz w:val="24"/>
+          <w:szCs w:val="24"/>
+        </w:rPr>
+        <w:t xml:space="preserve">n one hand, </w:t>
+      </w:r>
+      <w:r>
+        <w:rPr>
+          <w:rFonts w:ascii="Times New Roman" w:hAnsi="Times New Roman" w:cs="Times New Roman"/>
+          <w:sz w:val="24"/>
+          <w:szCs w:val="24"/>
+        </w:rPr>
+        <w:t xml:space="preserve">the stereotype </w:t>
+      </w:r>
+      <w:r>
+        <w:rPr>
+          <w:rFonts w:ascii="Times New Roman" w:hAnsi="Times New Roman" w:cs="Times New Roman"/>
+          <w:sz w:val="24"/>
+          <w:szCs w:val="24"/>
+        </w:rPr>
+        <w:t xml:space="preserve">serves as </w:t>
+      </w:r>
+      <w:r>
+        <w:rPr>
+          <w:rFonts w:ascii="Times New Roman" w:hAnsi="Times New Roman" w:cs="Times New Roman"/>
+          <w:sz w:val="24"/>
+          <w:szCs w:val="24"/>
+        </w:rPr>
+        <w:t xml:space="preserve">a fantastic </w:t>
+      </w:r>
+      <w:r>
+        <w:rPr>
+          <w:rFonts w:ascii="Times New Roman" w:hAnsi="Times New Roman" w:cs="Times New Roman"/>
+          <w:sz w:val="24"/>
+          <w:szCs w:val="24"/>
+        </w:rPr>
+        <w:t>ego boost</w:t>
+      </w:r>
+      <w:r>
+        <w:rPr>
+          <w:rFonts w:ascii="Times New Roman" w:hAnsi="Times New Roman" w:cs="Times New Roman"/>
+          <w:sz w:val="24"/>
+          <w:szCs w:val="24"/>
+        </w:rPr>
+        <w:t>, but</w:t>
+      </w:r>
+      <w:r>
+        <w:rPr>
+          <w:rFonts w:ascii="Times New Roman" w:hAnsi="Times New Roman" w:cs="Times New Roman"/>
+          <w:sz w:val="24"/>
+          <w:szCs w:val="24"/>
+        </w:rPr>
+        <w:t xml:space="preserve"> on the other</w:t>
+      </w:r>
+      <w:r>
+        <w:rPr>
+          <w:rFonts w:ascii="Times New Roman" w:hAnsi="Times New Roman" w:cs="Times New Roman"/>
+          <w:sz w:val="24"/>
+          <w:szCs w:val="24"/>
+        </w:rPr>
+        <w:t xml:space="preserve">, </w:t>
+      </w:r>
+      <w:r>
+        <w:rPr>
+          <w:rFonts w:ascii="Times New Roman" w:hAnsi="Times New Roman" w:cs="Times New Roman"/>
+          <w:sz w:val="24"/>
+          <w:szCs w:val="24"/>
+        </w:rPr>
+        <w:t xml:space="preserve">mistakes become </w:t>
+      </w:r>
+      <w:r>
+        <w:rPr>
+          <w:rFonts w:ascii="Times New Roman" w:hAnsi="Times New Roman" w:cs="Times New Roman"/>
+          <w:sz w:val="24"/>
+          <w:szCs w:val="24"/>
+        </w:rPr>
+        <w:t xml:space="preserve">a </w:t>
+      </w:r>
+      <w:r>
+        <w:rPr>
+          <w:rFonts w:ascii="Times New Roman" w:hAnsi="Times New Roman" w:cs="Times New Roman"/>
+          <w:sz w:val="24"/>
+          <w:szCs w:val="24"/>
+        </w:rPr>
+        <w:t xml:space="preserve">source of shameful weakness and imperfection.  </w:t>
+      </w:r>
+      <w:r>
+        <w:rPr>
+          <w:rFonts w:ascii="Times New Roman" w:hAnsi="Times New Roman" w:cs="Times New Roman"/>
+          <w:sz w:val="24"/>
+          <w:szCs w:val="24"/>
+        </w:rPr>
+        <w:t xml:space="preserve">The feeling of inadequacy </w:t>
+      </w:r>
+      <w:r>
+        <w:rPr>
+          <w:rFonts w:ascii="Times New Roman" w:hAnsi="Times New Roman" w:cs="Times New Roman"/>
+          <w:sz w:val="24"/>
+          <w:szCs w:val="24"/>
+        </w:rPr>
+        <w:t>o</w:t>
+      </w:r>
+      <w:r>
+        <w:rPr>
+          <w:rFonts w:ascii="Times New Roman" w:hAnsi="Times New Roman" w:cs="Times New Roman"/>
+          <w:sz w:val="24"/>
+          <w:szCs w:val="24"/>
+        </w:rPr>
+        <w:t xml:space="preserve">nly worsens come middle school with </w:t>
+      </w:r>
+      <w:r>
+        <w:rPr>
+          <w:rFonts w:ascii="Times New Roman" w:hAnsi="Times New Roman" w:cs="Times New Roman"/>
+          <w:sz w:val="24"/>
+          <w:szCs w:val="24"/>
+        </w:rPr>
+        <w:t xml:space="preserve">Lydia’s first B in </w:t>
+      </w:r>
+      <w:r>
+        <w:rPr>
+          <w:rFonts w:ascii="Times New Roman" w:hAnsi="Times New Roman" w:cs="Times New Roman"/>
+          <w:sz w:val="24"/>
+          <w:szCs w:val="24"/>
+        </w:rPr>
+        <w:t xml:space="preserve">English, and she </w:t>
+      </w:r>
+      <w:r>
+        <w:rPr>
+          <w:rFonts w:ascii="Times New Roman" w:hAnsi="Times New Roman" w:cs="Times New Roman"/>
+          <w:sz w:val="24"/>
+          <w:szCs w:val="24"/>
+        </w:rPr>
+        <w:t>withdraws into near complete silence</w:t>
+      </w:r>
+      <w:r>
+        <w:rPr>
+          <w:rFonts w:ascii="Times New Roman" w:hAnsi="Times New Roman" w:cs="Times New Roman"/>
+          <w:sz w:val="24"/>
+          <w:szCs w:val="24"/>
+        </w:rPr>
+        <w:t xml:space="preserve">.  </w:t>
+      </w:r>
+      <w:r>
+        <w:rPr>
+          <w:rFonts w:ascii="Times New Roman" w:hAnsi="Times New Roman" w:cs="Times New Roman"/>
+          <w:sz w:val="24"/>
+          <w:szCs w:val="24"/>
+        </w:rPr>
+        <w:t xml:space="preserve">Although her grades </w:t>
+      </w:r>
+      <w:r>
+        <w:rPr>
+          <w:rFonts w:ascii="Times New Roman" w:hAnsi="Times New Roman" w:cs="Times New Roman"/>
+          <w:sz w:val="24"/>
+          <w:szCs w:val="24"/>
+        </w:rPr>
+        <w:t xml:space="preserve">and </w:t>
+      </w:r>
+      <w:r>
+        <w:rPr>
+          <w:rFonts w:ascii="Times New Roman" w:hAnsi="Times New Roman" w:cs="Times New Roman"/>
+          <w:sz w:val="24"/>
+          <w:szCs w:val="24"/>
+        </w:rPr>
+        <w:t xml:space="preserve">self-confidence </w:t>
+      </w:r>
+      <w:r>
+        <w:rPr>
+          <w:rFonts w:ascii="Times New Roman" w:hAnsi="Times New Roman" w:cs="Times New Roman"/>
+          <w:sz w:val="24"/>
+          <w:szCs w:val="24"/>
+        </w:rPr>
+        <w:t xml:space="preserve">right themselves </w:t>
+      </w:r>
+      <w:r>
+        <w:rPr>
+          <w:rFonts w:ascii="Times New Roman" w:hAnsi="Times New Roman" w:cs="Times New Roman"/>
+          <w:sz w:val="24"/>
+          <w:szCs w:val="24"/>
+        </w:rPr>
+        <w:t xml:space="preserve">within several months, </w:t>
+      </w:r>
+      <w:r>
+        <w:rPr>
+          <w:rFonts w:ascii="Times New Roman" w:hAnsi="Times New Roman" w:cs="Times New Roman"/>
+          <w:sz w:val="24"/>
+          <w:szCs w:val="24"/>
+        </w:rPr>
+        <w:t xml:space="preserve">the silence </w:t>
+      </w:r>
+      <w:r>
+        <w:rPr>
+          <w:rFonts w:ascii="Times New Roman" w:hAnsi="Times New Roman" w:cs="Times New Roman"/>
+          <w:sz w:val="24"/>
+          <w:szCs w:val="24"/>
+        </w:rPr>
+        <w:t xml:space="preserve">persists </w:t>
+      </w:r>
+      <w:r>
+        <w:rPr>
+          <w:rFonts w:ascii="Times New Roman" w:hAnsi="Times New Roman" w:cs="Times New Roman"/>
+          <w:sz w:val="24"/>
+          <w:szCs w:val="24"/>
+        </w:rPr>
+        <w:t>for the next three years.</w:t>
+      </w:r>
+    </w:p>
+    <w:p>
+      <w:pPr>
+        <w:spacing w:after="0" w:line="480" w:lineRule="auto"/>
+        <w:rPr>
+          <w:rFonts w:ascii="Times New Roman" w:hAnsi="Times New Roman" w:cs="Times New Roman"/>
+          <w:sz w:val="24"/>
+          <w:szCs w:val="24"/>
+        </w:rPr>
+      </w:pPr>
+      <w:r>
+        <w:rPr>
+          <w:rFonts w:ascii="Times New Roman" w:hAnsi="Times New Roman" w:cs="Times New Roman"/>
+          <w:sz w:val="24"/>
+          <w:szCs w:val="24"/>
+        </w:rPr>
+        <w:tab/>
+      </w:r>
     </w:p>
     <w:sectPr>
       <w:pgSz w:w="12240" w:h="15840"/>
@@ -3411,7 +3727,7 @@
     <w:aliases w:val="Normal/Card"/>
     <w:uiPriority w:val="4"/>
     <w:qFormat/>
-    <w:rsid w:val="0054565B"/>
+    <w:rsid w:val="00F646F3"/>
     <w:rPr>
       <w:rFonts w:ascii="Georgia" w:hAnsi="Georgia"/>
     </w:rPr>
@@ -3423,7 +3739,7 @@
     <w:next w:val="Normal"/>
     <w:link w:val="Heading1Char"/>
     <w:qFormat/>
-    <w:rsid w:val="0054565B"/>
+    <w:rsid w:val="00F646F3"/>
     <w:pPr>
       <w:keepNext/>
       <w:keepLines/>
@@ -3454,7 +3770,7 @@
     <w:uiPriority w:val="1"/>
     <w:unhideWhenUsed/>
     <w:qFormat/>
-    <w:rsid w:val="0054565B"/>
+    <w:rsid w:val="00F646F3"/>
     <w:pPr>
       <w:keepNext/>
       <w:keepLines/>
@@ -3480,7 +3796,7 @@
     <w:uiPriority w:val="2"/>
     <w:unhideWhenUsed/>
     <w:qFormat/>
-    <w:rsid w:val="0054565B"/>
+    <w:rsid w:val="00F646F3"/>
     <w:pPr>
       <w:keepNext/>
       <w:keepLines/>
@@ -3506,7 +3822,7 @@
     <w:uiPriority w:val="3"/>
     <w:unhideWhenUsed/>
     <w:qFormat/>
-    <w:rsid w:val="0054565B"/>
+    <w:rsid w:val="00F646F3"/>
     <w:pPr>
       <w:keepNext/>
       <w:keepLines/>
@@ -3524,7 +3840,7 @@
     <w:name w:val="Default Paragraph Font"/>
     <w:uiPriority w:val="1"/>
     <w:unhideWhenUsed/>
-    <w:rsid w:val="0054565B"/>
+    <w:rsid w:val="00F646F3"/>
   </w:style>
   <w:style w:type="table" w:default="1" w:styleId="TableNormal">
     <w:name w:val="Normal Table"/>
@@ -3546,14 +3862,14 @@
     <w:uiPriority w:val="99"/>
     <w:semiHidden/>
     <w:unhideWhenUsed/>
-    <w:rsid w:val="0054565B"/>
+    <w:rsid w:val="00F646F3"/>
   </w:style>
   <w:style w:type="character" w:customStyle="1" w:styleId="Heading1Char">
     <w:name w:val="Heading 1 Char"/>
     <w:aliases w:val="Pocket Char"/>
     <w:basedOn w:val="DefaultParagraphFont"/>
     <w:link w:val="Heading1"/>
-    <w:rsid w:val="0054565B"/>
+    <w:rsid w:val="00F646F3"/>
     <w:rPr>
       <w:rFonts w:ascii="Georgia" w:eastAsiaTheme="majorEastAsia" w:hAnsi="Georgia" w:cstheme="majorBidi"/>
       <w:b/>
@@ -3567,7 +3883,7 @@
     <w:basedOn w:val="DefaultParagraphFont"/>
     <w:link w:val="Heading2"/>
     <w:uiPriority w:val="1"/>
-    <w:rsid w:val="0054565B"/>
+    <w:rsid w:val="00F646F3"/>
     <w:rPr>
       <w:rFonts w:ascii="Georgia" w:eastAsiaTheme="majorEastAsia" w:hAnsi="Georgia" w:cstheme="majorBidi"/>
       <w:b/>
@@ -3582,7 +3898,7 @@
     <w:basedOn w:val="DefaultParagraphFont"/>
     <w:link w:val="Heading3"/>
     <w:uiPriority w:val="2"/>
-    <w:rsid w:val="0054565B"/>
+    <w:rsid w:val="00F646F3"/>
     <w:rPr>
       <w:rFonts w:ascii="Georgia" w:eastAsiaTheme="majorEastAsia" w:hAnsi="Georgia" w:cstheme="majorBidi"/>
       <w:b/>
@@ -3597,7 +3913,7 @@
     <w:basedOn w:val="DefaultParagraphFont"/>
     <w:link w:val="Heading4"/>
     <w:uiPriority w:val="3"/>
-    <w:rsid w:val="0054565B"/>
+    <w:rsid w:val="00F646F3"/>
     <w:rPr>
       <w:rFonts w:ascii="Georgia" w:eastAsiaTheme="majorEastAsia" w:hAnsi="Georgia" w:cstheme="majorBidi"/>
       <w:b/>
@@ -3610,7 +3926,7 @@
     <w:basedOn w:val="DefaultParagraphFont"/>
     <w:uiPriority w:val="7"/>
     <w:qFormat/>
-    <w:rsid w:val="0054565B"/>
+    <w:rsid w:val="00F646F3"/>
     <w:rPr>
       <w:rFonts w:ascii="Georgia" w:hAnsi="Georgia"/>
       <w:b/>
@@ -3627,7 +3943,7 @@
     <w:basedOn w:val="DefaultParagraphFont"/>
     <w:uiPriority w:val="5"/>
     <w:qFormat/>
-    <w:rsid w:val="0054565B"/>
+    <w:rsid w:val="00F646F3"/>
     <w:rPr>
       <w:rFonts w:ascii="Georgia" w:hAnsi="Georgia"/>
       <w:b/>
@@ -3642,7 +3958,7 @@
     <w:basedOn w:val="DefaultParagraphFont"/>
     <w:uiPriority w:val="6"/>
     <w:qFormat/>
-    <w:rsid w:val="0054565B"/>
+    <w:rsid w:val="00F646F3"/>
     <w:rPr>
       <w:rFonts w:ascii="Georgia" w:hAnsi="Georgia"/>
       <w:b w:val="0"/>
@@ -3655,7 +3971,7 @@
     <w:basedOn w:val="DefaultParagraphFont"/>
     <w:uiPriority w:val="99"/>
     <w:unhideWhenUsed/>
-    <w:rsid w:val="0054565B"/>
+    <w:rsid w:val="00F646F3"/>
     <w:rPr>
       <w:color w:val="auto"/>
       <w:u w:val="none"/>
@@ -3667,7 +3983,7 @@
     <w:uiPriority w:val="99"/>
     <w:semiHidden/>
     <w:unhideWhenUsed/>
-    <w:rsid w:val="0054565B"/>
+    <w:rsid w:val="00F646F3"/>
     <w:rPr>
       <w:color w:val="auto"/>
       <w:u w:val="none"/>
@@ -3678,7 +3994,7 @@
     <w:basedOn w:val="Normal"/>
     <w:uiPriority w:val="4"/>
     <w:qFormat/>
-    <w:rsid w:val="0054565B"/>
+    <w:rsid w:val="00F646F3"/>
     <w:pPr>
       <w:ind w:left="288" w:right="288"/>
     </w:pPr>
@@ -3836,7 +4152,7 @@
     <w:aliases w:val="Normal/Card"/>
     <w:uiPriority w:val="4"/>
     <w:qFormat/>
-    <w:rsid w:val="0054565B"/>
+    <w:rsid w:val="00F646F3"/>
     <w:rPr>
       <w:rFonts w:ascii="Georgia" w:hAnsi="Georgia"/>
     </w:rPr>
@@ -3848,7 +4164,7 @@
     <w:next w:val="Normal"/>
     <w:link w:val="Heading1Char"/>
     <w:qFormat/>
-    <w:rsid w:val="0054565B"/>
+    <w:rsid w:val="00F646F3"/>
     <w:pPr>
       <w:keepNext/>
       <w:keepLines/>
@@ -3879,7 +4195,7 @@
     <w:uiPriority w:val="1"/>
     <w:unhideWhenUsed/>
     <w:qFormat/>
-    <w:rsid w:val="0054565B"/>
+    <w:rsid w:val="00F646F3"/>
     <w:pPr>
       <w:keepNext/>
       <w:keepLines/>
@@ -3905,7 +4221,7 @@
     <w:uiPriority w:val="2"/>
     <w:unhideWhenUsed/>
     <w:qFormat/>
-    <w:rsid w:val="0054565B"/>
+    <w:rsid w:val="00F646F3"/>
     <w:pPr>
       <w:keepNext/>
       <w:keepLines/>
@@ -3931,7 +4247,7 @@
     <w:uiPriority w:val="3"/>
     <w:unhideWhenUsed/>
     <w:qFormat/>
-    <w:rsid w:val="0054565B"/>
+    <w:rsid w:val="00F646F3"/>
     <w:pPr>
       <w:keepNext/>
       <w:keepLines/>
@@ -3949,7 +4265,7 @@
     <w:name w:val="Default Paragraph Font"/>
     <w:uiPriority w:val="1"/>
     <w:unhideWhenUsed/>
-    <w:rsid w:val="0054565B"/>
+    <w:rsid w:val="00F646F3"/>
   </w:style>
   <w:style w:type="table" w:default="1" w:styleId="TableNormal">
     <w:name w:val="Normal Table"/>
@@ -3971,14 +4287,14 @@
     <w:uiPriority w:val="99"/>
     <w:semiHidden/>
     <w:unhideWhenUsed/>
-    <w:rsid w:val="0054565B"/>
+    <w:rsid w:val="00F646F3"/>
   </w:style>
   <w:style w:type="character" w:customStyle="1" w:styleId="Heading1Char">
     <w:name w:val="Heading 1 Char"/>
     <w:aliases w:val="Pocket Char"/>
     <w:basedOn w:val="DefaultParagraphFont"/>
     <w:link w:val="Heading1"/>
-    <w:rsid w:val="0054565B"/>
+    <w:rsid w:val="00F646F3"/>
     <w:rPr>
       <w:rFonts w:ascii="Georgia" w:eastAsiaTheme="majorEastAsia" w:hAnsi="Georgia" w:cstheme="majorBidi"/>
       <w:b/>
@@ -3992,7 +4308,7 @@
     <w:basedOn w:val="DefaultParagraphFont"/>
     <w:link w:val="Heading2"/>
     <w:uiPriority w:val="1"/>
-    <w:rsid w:val="0054565B"/>
+    <w:rsid w:val="00F646F3"/>
     <w:rPr>
       <w:rFonts w:ascii="Georgia" w:eastAsiaTheme="majorEastAsia" w:hAnsi="Georgia" w:cstheme="majorBidi"/>
       <w:b/>
@@ -4007,7 +4323,7 @@
     <w:basedOn w:val="DefaultParagraphFont"/>
     <w:link w:val="Heading3"/>
     <w:uiPriority w:val="2"/>
-    <w:rsid w:val="0054565B"/>
+    <w:rsid w:val="00F646F3"/>
     <w:rPr>
       <w:rFonts w:ascii="Georgia" w:eastAsiaTheme="majorEastAsia" w:hAnsi="Georgia" w:cstheme="majorBidi"/>
       <w:b/>
@@ -4022,7 +4338,7 @@
     <w:basedOn w:val="DefaultParagraphFont"/>
     <w:link w:val="Heading4"/>
     <w:uiPriority w:val="3"/>
-    <w:rsid w:val="0054565B"/>
+    <w:rsid w:val="00F646F3"/>
     <w:rPr>
       <w:rFonts w:ascii="Georgia" w:eastAsiaTheme="majorEastAsia" w:hAnsi="Georgia" w:cstheme="majorBidi"/>
       <w:b/>
@@ -4035,7 +4351,7 @@
     <w:basedOn w:val="DefaultParagraphFont"/>
     <w:uiPriority w:val="7"/>
     <w:qFormat/>
-    <w:rsid w:val="0054565B"/>
+    <w:rsid w:val="00F646F3"/>
     <w:rPr>
       <w:rFonts w:ascii="Georgia" w:hAnsi="Georgia"/>
       <w:b/>
@@ -4052,7 +4368,7 @@
     <w:basedOn w:val="DefaultParagraphFont"/>
     <w:uiPriority w:val="5"/>
     <w:qFormat/>
-    <w:rsid w:val="0054565B"/>
+    <w:rsid w:val="00F646F3"/>
     <w:rPr>
       <w:rFonts w:ascii="Georgia" w:hAnsi="Georgia"/>
       <w:b/>
@@ -4067,7 +4383,7 @@
     <w:basedOn w:val="DefaultParagraphFont"/>
     <w:uiPriority w:val="6"/>
     <w:qFormat/>
-    <w:rsid w:val="0054565B"/>
+    <w:rsid w:val="00F646F3"/>
     <w:rPr>
       <w:rFonts w:ascii="Georgia" w:hAnsi="Georgia"/>
       <w:b w:val="0"/>
@@ -4080,7 +4396,7 @@
     <w:basedOn w:val="DefaultParagraphFont"/>
     <w:uiPriority w:val="99"/>
     <w:unhideWhenUsed/>
-    <w:rsid w:val="0054565B"/>
+    <w:rsid w:val="00F646F3"/>
     <w:rPr>
       <w:color w:val="auto"/>
       <w:u w:val="none"/>
@@ -4092,7 +4408,7 @@
     <w:uiPriority w:val="99"/>
     <w:semiHidden/>
     <w:unhideWhenUsed/>
-    <w:rsid w:val="0054565B"/>
+    <w:rsid w:val="00F646F3"/>
     <w:rPr>
       <w:color w:val="auto"/>
       <w:u w:val="none"/>
@@ -4103,7 +4419,7 @@
     <w:basedOn w:val="Normal"/>
     <w:uiPriority w:val="4"/>
     <w:qFormat/>
-    <w:rsid w:val="0054565B"/>
+    <w:rsid w:val="00F646F3"/>
     <w:pPr>
       <w:ind w:left="288" w:right="288"/>
     </w:pPr>
@@ -4366,7 +4682,7 @@
   <a:extraClrSchemeLst/>
   <a:extLst>
     <a:ext uri="{05A4C25C-085E-4340-85A3-A5531E510DB2}">
-      <thm15:themeFamily xmlns="" xmlns:thm15="http://schemas.microsoft.com/office/thememl/2012/main" name="Office Theme" id="{62F939B6-93AF-4DB8-9C6B-D6C7DFDC589F}" vid="{4A3C46E8-61CC-4603-A589-7422A47A8E4A}"/>
+      <thm15:themeFamily xmlns:thm15="http://schemas.microsoft.com/office/thememl/2012/main" xmlns="" name="Office Theme" id="{62F939B6-93AF-4DB8-9C6B-D6C7DFDC589F}" vid="{4A3C46E8-61CC-4603-A589-7422A47A8E4A}"/>
     </a:ext>
   </a:extLst>
 </a:theme>
@@ -4377,7 +4693,7 @@
 </file>
 
 <file path=customXml/itemProps1.xml><?xml version="1.0" encoding="utf-8"?>
-<ds:datastoreItem xmlns:ds="http://schemas.openxmlformats.org/officeDocument/2006/customXml" ds:itemID="{DD821C3B-D213-4AA8-9087-B85589D7C2D0}">
+<ds:datastoreItem xmlns:ds="http://schemas.openxmlformats.org/officeDocument/2006/customXml" ds:itemID="{82F8FC46-CF8D-4BA7-8D7D-662B62436849}">
   <ds:schemaRefs>
     <ds:schemaRef ds:uri="http://schemas.openxmlformats.org/officeDocument/2006/bibliography"/>
   </ds:schemaRefs>

</xml_diff>